<commit_message>
Changed the meta data
</commit_message>
<xml_diff>
--- a/MetaData.docx
+++ b/MetaData.docx
@@ -74,8 +74,8 @@
         <w:tblLook w:val="0400" w:firstRow="0" w:lastRow="0" w:firstColumn="0" w:lastColumn="0" w:noHBand="0" w:noVBand="1"/>
       </w:tblPr>
       <w:tblGrid>
-        <w:gridCol w:w="468"/>
-        <w:gridCol w:w="2989"/>
+        <w:gridCol w:w="704"/>
+        <w:gridCol w:w="2753"/>
         <w:gridCol w:w="6119"/>
       </w:tblGrid>
       <w:tr>
@@ -84,21 +84,23 @@
         </w:trPr>
         <w:tc>
           <w:tcPr>
-            <w:tcW w:w="468" w:type="dxa"/>
-          </w:tcPr>
-          <w:p>
-            <w:pPr>
-              <w:rPr>
+            <w:tcW w:w="704" w:type="dxa"/>
+          </w:tcPr>
+          <w:p>
+            <w:pPr>
+              <w:rPr>
+                <w:rFonts w:asciiTheme="minorHAnsi" w:hAnsiTheme="minorHAnsi"/>
                 <w:b/>
-                <w:sz w:val="20"/>
-                <w:szCs w:val="20"/>
-              </w:rPr>
-            </w:pPr>
-            <w:r>
-              <w:rPr>
+                <w:sz w:val="24"/>
+                <w:szCs w:val="24"/>
+              </w:rPr>
+            </w:pPr>
+            <w:r>
+              <w:rPr>
+                <w:rFonts w:asciiTheme="minorHAnsi" w:hAnsiTheme="minorHAnsi"/>
                 <w:b/>
-                <w:sz w:val="20"/>
-                <w:szCs w:val="20"/>
+                <w:sz w:val="24"/>
+                <w:szCs w:val="24"/>
               </w:rPr>
               <w:t>Nr</w:t>
             </w:r>
@@ -106,21 +108,23 @@
         </w:tc>
         <w:tc>
           <w:tcPr>
-            <w:tcW w:w="2989" w:type="dxa"/>
-          </w:tcPr>
-          <w:p>
-            <w:pPr>
-              <w:rPr>
+            <w:tcW w:w="2753" w:type="dxa"/>
+          </w:tcPr>
+          <w:p>
+            <w:pPr>
+              <w:rPr>
+                <w:rFonts w:asciiTheme="minorHAnsi" w:hAnsiTheme="minorHAnsi"/>
                 <w:b/>
-                <w:sz w:val="20"/>
-                <w:szCs w:val="20"/>
-              </w:rPr>
-            </w:pPr>
-            <w:r>
-              <w:rPr>
+                <w:sz w:val="24"/>
+                <w:szCs w:val="24"/>
+              </w:rPr>
+            </w:pPr>
+            <w:r>
+              <w:rPr>
+                <w:rFonts w:asciiTheme="minorHAnsi" w:hAnsiTheme="minorHAnsi"/>
                 <w:b/>
-                <w:sz w:val="20"/>
-                <w:szCs w:val="20"/>
+                <w:sz w:val="24"/>
+                <w:szCs w:val="24"/>
               </w:rPr>
               <w:t xml:space="preserve">Software metadata description  </w:t>
             </w:r>
@@ -133,10 +137,11 @@
           <w:p>
             <w:pPr>
               <w:rPr>
+                <w:rFonts w:asciiTheme="minorHAnsi" w:hAnsiTheme="minorHAnsi"/>
                 <w:b/>
                 <w:i/>
-                <w:sz w:val="20"/>
-                <w:szCs w:val="20"/>
+                <w:sz w:val="24"/>
+                <w:szCs w:val="24"/>
                 <w:highlight w:val="yellow"/>
               </w:rPr>
             </w:pPr>
@@ -149,19 +154,21 @@
         </w:trPr>
         <w:tc>
           <w:tcPr>
-            <w:tcW w:w="468" w:type="dxa"/>
-          </w:tcPr>
-          <w:p>
-            <w:pPr>
-              <w:rPr>
-                <w:sz w:val="20"/>
-                <w:szCs w:val="20"/>
-              </w:rPr>
-            </w:pPr>
-            <w:r>
-              <w:rPr>
-                <w:sz w:val="20"/>
-                <w:szCs w:val="20"/>
+            <w:tcW w:w="704" w:type="dxa"/>
+          </w:tcPr>
+          <w:p>
+            <w:pPr>
+              <w:rPr>
+                <w:rFonts w:asciiTheme="minorHAnsi" w:hAnsiTheme="minorHAnsi"/>
+                <w:sz w:val="24"/>
+                <w:szCs w:val="24"/>
+              </w:rPr>
+            </w:pPr>
+            <w:r>
+              <w:rPr>
+                <w:rFonts w:asciiTheme="minorHAnsi" w:hAnsiTheme="minorHAnsi"/>
+                <w:sz w:val="24"/>
+                <w:szCs w:val="24"/>
               </w:rPr>
               <w:t>S1</w:t>
             </w:r>
@@ -169,19 +176,21 @@
         </w:tc>
         <w:tc>
           <w:tcPr>
-            <w:tcW w:w="2989" w:type="dxa"/>
-          </w:tcPr>
-          <w:p>
-            <w:pPr>
-              <w:rPr>
-                <w:sz w:val="20"/>
-                <w:szCs w:val="20"/>
-              </w:rPr>
-            </w:pPr>
-            <w:r>
-              <w:rPr>
-                <w:sz w:val="20"/>
-                <w:szCs w:val="20"/>
+            <w:tcW w:w="2753" w:type="dxa"/>
+          </w:tcPr>
+          <w:p>
+            <w:pPr>
+              <w:rPr>
+                <w:rFonts w:asciiTheme="minorHAnsi" w:hAnsiTheme="minorHAnsi"/>
+                <w:sz w:val="24"/>
+                <w:szCs w:val="24"/>
+              </w:rPr>
+            </w:pPr>
+            <w:r>
+              <w:rPr>
+                <w:rFonts w:asciiTheme="minorHAnsi" w:hAnsiTheme="minorHAnsi"/>
+                <w:sz w:val="24"/>
+                <w:szCs w:val="24"/>
               </w:rPr>
               <w:t>Current software version</w:t>
             </w:r>
@@ -194,36 +203,53 @@
           <w:p>
             <w:pPr>
               <w:rPr>
-                <w:i/>
-                <w:sz w:val="20"/>
-                <w:szCs w:val="20"/>
-              </w:rPr>
-            </w:pPr>
-            <w:r>
-              <w:rPr>
-                <w:i/>
-                <w:sz w:val="20"/>
-                <w:szCs w:val="20"/>
-              </w:rPr>
-              <w:t xml:space="preserve">for </w:t>
-            </w:r>
-            <w:proofErr w:type="gramStart"/>
-            <w:r>
-              <w:rPr>
-                <w:i/>
-                <w:sz w:val="20"/>
-                <w:szCs w:val="20"/>
-              </w:rPr>
-              <w:t>example</w:t>
-            </w:r>
-            <w:proofErr w:type="gramEnd"/>
-            <w:r>
-              <w:rPr>
-                <w:i/>
-                <w:sz w:val="20"/>
-                <w:szCs w:val="20"/>
-              </w:rPr>
-              <w:t xml:space="preserve"> R 1.1, RStudio 1.1.24c.</w:t>
+                <w:rFonts w:asciiTheme="minorHAnsi" w:hAnsiTheme="minorHAnsi"/>
+                <w:i/>
+                <w:sz w:val="24"/>
+                <w:szCs w:val="24"/>
+              </w:rPr>
+            </w:pPr>
+            <w:r>
+              <w:rPr>
+                <w:rFonts w:asciiTheme="minorHAnsi" w:hAnsiTheme="minorHAnsi"/>
+                <w:i/>
+                <w:sz w:val="24"/>
+                <w:szCs w:val="24"/>
+              </w:rPr>
+              <w:t>R</w:t>
+            </w:r>
+            <w:r>
+              <w:rPr>
+                <w:rFonts w:asciiTheme="minorHAnsi" w:hAnsiTheme="minorHAnsi"/>
+                <w:i/>
+                <w:sz w:val="24"/>
+                <w:szCs w:val="24"/>
+              </w:rPr>
+              <w:t xml:space="preserve"> </w:t>
+            </w:r>
+            <w:r>
+              <w:rPr>
+                <w:rFonts w:asciiTheme="minorHAnsi" w:hAnsiTheme="minorHAnsi"/>
+                <w:i/>
+                <w:sz w:val="24"/>
+                <w:szCs w:val="24"/>
+              </w:rPr>
+              <w:t>4.0.3</w:t>
+            </w:r>
+            <w:r>
+              <w:rPr>
+                <w:rFonts w:asciiTheme="minorHAnsi" w:hAnsiTheme="minorHAnsi"/>
+                <w:i/>
+                <w:sz w:val="24"/>
+                <w:szCs w:val="24"/>
+              </w:rPr>
+              <w:t xml:space="preserve">, RStudio </w:t>
+            </w:r>
+            <w:r>
+              <w:rPr>
+                <w:i/>
+              </w:rPr>
+              <w:t>3.167</w:t>
             </w:r>
           </w:p>
         </w:tc>
@@ -234,19 +260,21 @@
         </w:trPr>
         <w:tc>
           <w:tcPr>
-            <w:tcW w:w="468" w:type="dxa"/>
-          </w:tcPr>
-          <w:p>
-            <w:pPr>
-              <w:rPr>
-                <w:sz w:val="20"/>
-                <w:szCs w:val="20"/>
-              </w:rPr>
-            </w:pPr>
-            <w:r>
-              <w:rPr>
-                <w:sz w:val="20"/>
-                <w:szCs w:val="20"/>
+            <w:tcW w:w="704" w:type="dxa"/>
+          </w:tcPr>
+          <w:p>
+            <w:pPr>
+              <w:rPr>
+                <w:rFonts w:asciiTheme="minorHAnsi" w:hAnsiTheme="minorHAnsi"/>
+                <w:sz w:val="24"/>
+                <w:szCs w:val="24"/>
+              </w:rPr>
+            </w:pPr>
+            <w:r>
+              <w:rPr>
+                <w:rFonts w:asciiTheme="minorHAnsi" w:hAnsiTheme="minorHAnsi"/>
+                <w:sz w:val="24"/>
+                <w:szCs w:val="24"/>
               </w:rPr>
               <w:t>S2</w:t>
             </w:r>
@@ -254,37 +282,23 @@
         </w:tc>
         <w:tc>
           <w:tcPr>
-            <w:tcW w:w="2989" w:type="dxa"/>
-          </w:tcPr>
-          <w:p>
-            <w:pPr>
-              <w:rPr>
-                <w:sz w:val="20"/>
-                <w:szCs w:val="20"/>
-              </w:rPr>
-            </w:pPr>
-            <w:r>
-              <w:rPr>
-                <w:sz w:val="20"/>
-                <w:szCs w:val="20"/>
-              </w:rPr>
-              <w:t xml:space="preserve">Permanent link to executables of this version (your </w:t>
-            </w:r>
-            <w:proofErr w:type="spellStart"/>
-            <w:r>
-              <w:rPr>
-                <w:sz w:val="20"/>
-                <w:szCs w:val="20"/>
-              </w:rPr>
-              <w:t>Github</w:t>
-            </w:r>
-            <w:proofErr w:type="spellEnd"/>
-            <w:r>
-              <w:rPr>
-                <w:sz w:val="20"/>
-                <w:szCs w:val="20"/>
-              </w:rPr>
-              <w:t xml:space="preserve"> repo URL)</w:t>
+            <w:tcW w:w="2753" w:type="dxa"/>
+          </w:tcPr>
+          <w:p>
+            <w:pPr>
+              <w:rPr>
+                <w:rFonts w:asciiTheme="minorHAnsi" w:hAnsiTheme="minorHAnsi"/>
+                <w:sz w:val="24"/>
+                <w:szCs w:val="24"/>
+              </w:rPr>
+            </w:pPr>
+            <w:r>
+              <w:rPr>
+                <w:rFonts w:asciiTheme="minorHAnsi" w:hAnsiTheme="minorHAnsi"/>
+                <w:sz w:val="24"/>
+                <w:szCs w:val="24"/>
+              </w:rPr>
+              <w:t>Permanent link to executables of this version (your Github repo URL)</w:t>
             </w:r>
           </w:p>
         </w:tc>
@@ -295,28 +309,32 @@
           <w:p>
             <w:pPr>
               <w:rPr>
-                <w:i/>
-                <w:sz w:val="20"/>
-                <w:szCs w:val="20"/>
-              </w:rPr>
-            </w:pPr>
-            <w:proofErr w:type="gramStart"/>
-            <w:r>
-              <w:rPr>
-                <w:i/>
-                <w:sz w:val="20"/>
-                <w:szCs w:val="20"/>
-              </w:rPr>
-              <w:t>example :</w:t>
-            </w:r>
-            <w:proofErr w:type="gramEnd"/>
-            <w:r>
-              <w:rPr>
-                <w:i/>
-                <w:sz w:val="20"/>
-                <w:szCs w:val="20"/>
-              </w:rPr>
-              <w:t xml:space="preserve"> https://github.com/combogenomics/DuctApe/releases/tag/DuctApe-0.16.4 </w:t>
+                <w:rFonts w:asciiTheme="minorHAnsi" w:hAnsiTheme="minorHAnsi"/>
+                <w:i/>
+                <w:sz w:val="24"/>
+                <w:szCs w:val="24"/>
+              </w:rPr>
+            </w:pPr>
+            <w:hyperlink r:id="rId5" w:history="1">
+              <w:r>
+                <w:rPr>
+                  <w:rStyle w:val="Hyperlink"/>
+                  <w:rFonts w:asciiTheme="minorHAnsi" w:hAnsiTheme="minorHAnsi"/>
+                  <w:i/>
+                  <w:sz w:val="24"/>
+                  <w:szCs w:val="24"/>
+                </w:rPr>
+                <w:t>https://github.com/PeterThramkrongart/PeterThramkrongartCDS</w:t>
+              </w:r>
+            </w:hyperlink>
+            <w:r>
+              <w:rPr>
+                <w:rFonts w:asciiTheme="minorHAnsi" w:hAnsiTheme="minorHAnsi"/>
+                <w:i/>
+                <w:sz w:val="24"/>
+                <w:szCs w:val="24"/>
+              </w:rPr>
+              <w:t xml:space="preserve"> </w:t>
             </w:r>
           </w:p>
         </w:tc>
@@ -327,19 +345,21 @@
         </w:trPr>
         <w:tc>
           <w:tcPr>
-            <w:tcW w:w="468" w:type="dxa"/>
-          </w:tcPr>
-          <w:p>
-            <w:pPr>
-              <w:rPr>
-                <w:sz w:val="20"/>
-                <w:szCs w:val="20"/>
-              </w:rPr>
-            </w:pPr>
-            <w:r>
-              <w:rPr>
-                <w:sz w:val="20"/>
-                <w:szCs w:val="20"/>
+            <w:tcW w:w="704" w:type="dxa"/>
+          </w:tcPr>
+          <w:p>
+            <w:pPr>
+              <w:rPr>
+                <w:rFonts w:asciiTheme="minorHAnsi" w:hAnsiTheme="minorHAnsi"/>
+                <w:sz w:val="24"/>
+                <w:szCs w:val="24"/>
+              </w:rPr>
+            </w:pPr>
+            <w:r>
+              <w:rPr>
+                <w:rFonts w:asciiTheme="minorHAnsi" w:hAnsiTheme="minorHAnsi"/>
+                <w:sz w:val="24"/>
+                <w:szCs w:val="24"/>
               </w:rPr>
               <w:t>S3</w:t>
             </w:r>
@@ -347,19 +367,21 @@
         </w:tc>
         <w:tc>
           <w:tcPr>
-            <w:tcW w:w="2989" w:type="dxa"/>
-          </w:tcPr>
-          <w:p>
-            <w:pPr>
-              <w:rPr>
-                <w:sz w:val="20"/>
-                <w:szCs w:val="20"/>
-              </w:rPr>
-            </w:pPr>
-            <w:r>
-              <w:rPr>
-                <w:sz w:val="20"/>
-                <w:szCs w:val="20"/>
+            <w:tcW w:w="2753" w:type="dxa"/>
+          </w:tcPr>
+          <w:p>
+            <w:pPr>
+              <w:rPr>
+                <w:rFonts w:asciiTheme="minorHAnsi" w:hAnsiTheme="minorHAnsi"/>
+                <w:sz w:val="24"/>
+                <w:szCs w:val="24"/>
+              </w:rPr>
+            </w:pPr>
+            <w:r>
+              <w:rPr>
+                <w:rFonts w:asciiTheme="minorHAnsi" w:hAnsiTheme="minorHAnsi"/>
+                <w:sz w:val="24"/>
+                <w:szCs w:val="24"/>
               </w:rPr>
               <w:t>Legal Software License</w:t>
             </w:r>
@@ -372,36 +394,20 @@
           <w:p>
             <w:pPr>
               <w:rPr>
-                <w:i/>
-                <w:sz w:val="20"/>
-                <w:szCs w:val="20"/>
-              </w:rPr>
-            </w:pPr>
-            <w:r>
-              <w:rPr>
-                <w:i/>
-                <w:sz w:val="20"/>
-                <w:szCs w:val="20"/>
-              </w:rPr>
-              <w:t xml:space="preserve">List one of the approved licenses, </w:t>
-            </w:r>
-            <w:proofErr w:type="gramStart"/>
-            <w:r>
-              <w:rPr>
-                <w:i/>
-                <w:sz w:val="20"/>
-                <w:szCs w:val="20"/>
-              </w:rPr>
-              <w:t>e.g.</w:t>
-            </w:r>
-            <w:proofErr w:type="gramEnd"/>
-            <w:r>
-              <w:rPr>
-                <w:i/>
-                <w:sz w:val="20"/>
-                <w:szCs w:val="20"/>
-              </w:rPr>
-              <w:t xml:space="preserve"> Creative Commons 4.0; see Week 6 lecture recordings for more</w:t>
+                <w:rFonts w:asciiTheme="minorHAnsi" w:hAnsiTheme="minorHAnsi"/>
+                <w:i/>
+                <w:sz w:val="24"/>
+                <w:szCs w:val="24"/>
+              </w:rPr>
+            </w:pPr>
+            <w:r>
+              <w:rPr>
+                <w:rFonts w:asciiTheme="minorHAnsi" w:hAnsiTheme="minorHAnsi"/>
+                <w:i/>
+                <w:sz w:val="24"/>
+                <w:szCs w:val="24"/>
+              </w:rPr>
+              <w:t>MIT license</w:t>
             </w:r>
           </w:p>
         </w:tc>
@@ -412,19 +418,21 @@
         </w:trPr>
         <w:tc>
           <w:tcPr>
-            <w:tcW w:w="468" w:type="dxa"/>
-          </w:tcPr>
-          <w:p>
-            <w:pPr>
-              <w:rPr>
-                <w:sz w:val="20"/>
-                <w:szCs w:val="20"/>
-              </w:rPr>
-            </w:pPr>
-            <w:r>
-              <w:rPr>
-                <w:sz w:val="20"/>
-                <w:szCs w:val="20"/>
+            <w:tcW w:w="704" w:type="dxa"/>
+          </w:tcPr>
+          <w:p>
+            <w:pPr>
+              <w:rPr>
+                <w:rFonts w:asciiTheme="minorHAnsi" w:hAnsiTheme="minorHAnsi"/>
+                <w:sz w:val="24"/>
+                <w:szCs w:val="24"/>
+              </w:rPr>
+            </w:pPr>
+            <w:r>
+              <w:rPr>
+                <w:rFonts w:asciiTheme="minorHAnsi" w:hAnsiTheme="minorHAnsi"/>
+                <w:sz w:val="24"/>
+                <w:szCs w:val="24"/>
               </w:rPr>
               <w:t>S4</w:t>
             </w:r>
@@ -432,19 +440,21 @@
         </w:tc>
         <w:tc>
           <w:tcPr>
-            <w:tcW w:w="2989" w:type="dxa"/>
-          </w:tcPr>
-          <w:p>
-            <w:pPr>
-              <w:rPr>
-                <w:sz w:val="20"/>
-                <w:szCs w:val="20"/>
-              </w:rPr>
-            </w:pPr>
-            <w:r>
-              <w:rPr>
-                <w:sz w:val="20"/>
-                <w:szCs w:val="20"/>
+            <w:tcW w:w="2753" w:type="dxa"/>
+          </w:tcPr>
+          <w:p>
+            <w:pPr>
+              <w:rPr>
+                <w:rFonts w:asciiTheme="minorHAnsi" w:hAnsiTheme="minorHAnsi"/>
+                <w:sz w:val="24"/>
+                <w:szCs w:val="24"/>
+              </w:rPr>
+            </w:pPr>
+            <w:r>
+              <w:rPr>
+                <w:rFonts w:asciiTheme="minorHAnsi" w:hAnsiTheme="minorHAnsi"/>
+                <w:sz w:val="24"/>
+                <w:szCs w:val="24"/>
               </w:rPr>
               <w:t>Computing platform / Operating System</w:t>
             </w:r>
@@ -457,29 +467,20 @@
           <w:p>
             <w:pPr>
               <w:rPr>
-                <w:i/>
-                <w:sz w:val="20"/>
-                <w:szCs w:val="20"/>
-              </w:rPr>
-            </w:pPr>
-            <w:r>
-              <w:rPr>
-                <w:i/>
-                <w:sz w:val="20"/>
-                <w:szCs w:val="20"/>
-              </w:rPr>
-              <w:t xml:space="preserve">for example Linux 18.04, OS X, Microsoft Windows </w:t>
-            </w:r>
-            <w:proofErr w:type="gramStart"/>
-            <w:r>
-              <w:rPr>
-                <w:i/>
-                <w:sz w:val="20"/>
-                <w:szCs w:val="20"/>
-              </w:rPr>
-              <w:t>10,...</w:t>
-            </w:r>
-            <w:proofErr w:type="gramEnd"/>
+                <w:rFonts w:asciiTheme="minorHAnsi" w:hAnsiTheme="minorHAnsi"/>
+                <w:i/>
+                <w:sz w:val="24"/>
+                <w:szCs w:val="24"/>
+              </w:rPr>
+            </w:pPr>
+            <w:r>
+              <w:rPr>
+                <w:rFonts w:asciiTheme="minorHAnsi" w:hAnsiTheme="minorHAnsi"/>
+                <w:sz w:val="24"/>
+                <w:szCs w:val="24"/>
+              </w:rPr>
+              <w:t>Windows 10 Enterprise</w:t>
+            </w:r>
           </w:p>
         </w:tc>
       </w:tr>
@@ -489,19 +490,21 @@
         </w:trPr>
         <w:tc>
           <w:tcPr>
-            <w:tcW w:w="468" w:type="dxa"/>
-          </w:tcPr>
-          <w:p>
-            <w:pPr>
-              <w:rPr>
-                <w:sz w:val="20"/>
-                <w:szCs w:val="20"/>
-              </w:rPr>
-            </w:pPr>
-            <w:r>
-              <w:rPr>
-                <w:sz w:val="20"/>
-                <w:szCs w:val="20"/>
+            <w:tcW w:w="704" w:type="dxa"/>
+          </w:tcPr>
+          <w:p>
+            <w:pPr>
+              <w:rPr>
+                <w:rFonts w:asciiTheme="minorHAnsi" w:hAnsiTheme="minorHAnsi"/>
+                <w:sz w:val="24"/>
+                <w:szCs w:val="24"/>
+              </w:rPr>
+            </w:pPr>
+            <w:r>
+              <w:rPr>
+                <w:rFonts w:asciiTheme="minorHAnsi" w:hAnsiTheme="minorHAnsi"/>
+                <w:sz w:val="24"/>
+                <w:szCs w:val="24"/>
               </w:rPr>
               <w:t>S5</w:t>
             </w:r>
@@ -509,28 +512,23 @@
         </w:tc>
         <w:tc>
           <w:tcPr>
-            <w:tcW w:w="2989" w:type="dxa"/>
-          </w:tcPr>
-          <w:p>
-            <w:pPr>
-              <w:rPr>
-                <w:sz w:val="20"/>
-                <w:szCs w:val="20"/>
-              </w:rPr>
-            </w:pPr>
-            <w:r>
-              <w:rPr>
-                <w:sz w:val="20"/>
-                <w:szCs w:val="20"/>
-              </w:rPr>
-              <w:t>Installation requirements &amp; de</w:t>
-            </w:r>
-            <w:r>
-              <w:rPr>
-                <w:sz w:val="20"/>
-                <w:szCs w:val="20"/>
-              </w:rPr>
-              <w:t>pendencies for software not used in class</w:t>
+            <w:tcW w:w="2753" w:type="dxa"/>
+          </w:tcPr>
+          <w:p>
+            <w:pPr>
+              <w:rPr>
+                <w:rFonts w:asciiTheme="minorHAnsi" w:hAnsiTheme="minorHAnsi"/>
+                <w:sz w:val="24"/>
+                <w:szCs w:val="24"/>
+              </w:rPr>
+            </w:pPr>
+            <w:r>
+              <w:rPr>
+                <w:rFonts w:asciiTheme="minorHAnsi" w:hAnsiTheme="minorHAnsi"/>
+                <w:sz w:val="24"/>
+                <w:szCs w:val="24"/>
+              </w:rPr>
+              <w:t>Installation requirements &amp; dependencies for software not used in class</w:t>
             </w:r>
           </w:p>
         </w:tc>
@@ -541,18 +539,57 @@
           <w:p>
             <w:pPr>
               <w:rPr>
-                <w:i/>
-                <w:sz w:val="20"/>
-                <w:szCs w:val="20"/>
-              </w:rPr>
-            </w:pPr>
-            <w:r>
-              <w:rPr>
-                <w:i/>
-                <w:sz w:val="20"/>
-                <w:szCs w:val="20"/>
+                <w:rFonts w:asciiTheme="minorHAnsi" w:hAnsiTheme="minorHAnsi"/>
+                <w:i/>
+                <w:sz w:val="24"/>
+                <w:szCs w:val="24"/>
+              </w:rPr>
+            </w:pPr>
+            <w:r>
+              <w:rPr>
+                <w:rFonts w:asciiTheme="minorHAnsi" w:hAnsiTheme="minorHAnsi"/>
+                <w:i/>
+                <w:sz w:val="24"/>
+                <w:szCs w:val="24"/>
               </w:rPr>
               <w:t> </w:t>
+            </w:r>
+            <w:r>
+              <w:rPr>
+                <w:rFonts w:asciiTheme="minorHAnsi" w:hAnsiTheme="minorHAnsi"/>
+                <w:i/>
+                <w:sz w:val="24"/>
+                <w:szCs w:val="24"/>
+              </w:rPr>
+              <w:t>Python 3.7 with SpaCy installation</w:t>
+            </w:r>
+          </w:p>
+          <w:p>
+            <w:pPr>
+              <w:rPr>
+                <w:rFonts w:asciiTheme="minorHAnsi" w:hAnsiTheme="minorHAnsi"/>
+                <w:i/>
+                <w:sz w:val="24"/>
+                <w:szCs w:val="24"/>
+              </w:rPr>
+            </w:pPr>
+            <w:r>
+              <w:rPr>
+                <w:rFonts w:asciiTheme="minorHAnsi" w:hAnsiTheme="minorHAnsi"/>
+                <w:i/>
+                <w:sz w:val="24"/>
+                <w:szCs w:val="24"/>
+              </w:rPr>
+              <w:t xml:space="preserve">Java installed with the rJava dependency for </w:t>
+            </w:r>
+            <w:r>
+              <w:rPr>
+                <w:rFonts w:asciiTheme="minorHAnsi" w:hAnsiTheme="minorHAnsi"/>
+                <w:i/>
+                <w:sz w:val="24"/>
+                <w:szCs w:val="24"/>
+              </w:rPr>
+              <w:t>openNLP</w:t>
             </w:r>
           </w:p>
         </w:tc>
@@ -563,19 +600,21 @@
         </w:trPr>
         <w:tc>
           <w:tcPr>
-            <w:tcW w:w="468" w:type="dxa"/>
-          </w:tcPr>
-          <w:p>
-            <w:pPr>
-              <w:rPr>
-                <w:sz w:val="20"/>
-                <w:szCs w:val="20"/>
-              </w:rPr>
-            </w:pPr>
-            <w:r>
-              <w:rPr>
-                <w:sz w:val="20"/>
-                <w:szCs w:val="20"/>
+            <w:tcW w:w="704" w:type="dxa"/>
+          </w:tcPr>
+          <w:p>
+            <w:pPr>
+              <w:rPr>
+                <w:rFonts w:asciiTheme="minorHAnsi" w:hAnsiTheme="minorHAnsi"/>
+                <w:sz w:val="24"/>
+                <w:szCs w:val="24"/>
+              </w:rPr>
+            </w:pPr>
+            <w:r>
+              <w:rPr>
+                <w:rFonts w:asciiTheme="minorHAnsi" w:hAnsiTheme="minorHAnsi"/>
+                <w:sz w:val="24"/>
+                <w:szCs w:val="24"/>
               </w:rPr>
               <w:t>S6</w:t>
             </w:r>
@@ -583,19 +622,21 @@
         </w:tc>
         <w:tc>
           <w:tcPr>
-            <w:tcW w:w="2989" w:type="dxa"/>
-          </w:tcPr>
-          <w:p>
-            <w:pPr>
-              <w:rPr>
-                <w:sz w:val="20"/>
-                <w:szCs w:val="20"/>
-              </w:rPr>
-            </w:pPr>
-            <w:r>
-              <w:rPr>
-                <w:sz w:val="20"/>
-                <w:szCs w:val="20"/>
+            <w:tcW w:w="2753" w:type="dxa"/>
+          </w:tcPr>
+          <w:p>
+            <w:pPr>
+              <w:rPr>
+                <w:rFonts w:asciiTheme="minorHAnsi" w:hAnsiTheme="minorHAnsi"/>
+                <w:sz w:val="24"/>
+                <w:szCs w:val="24"/>
+              </w:rPr>
+            </w:pPr>
+            <w:r>
+              <w:rPr>
+                <w:rFonts w:asciiTheme="minorHAnsi" w:hAnsiTheme="minorHAnsi"/>
+                <w:sz w:val="24"/>
+                <w:szCs w:val="24"/>
               </w:rPr>
               <w:t>If available Link to software documentation for special software</w:t>
             </w:r>
@@ -608,19 +649,98 @@
           <w:p>
             <w:pPr>
               <w:rPr>
-                <w:i/>
-                <w:sz w:val="20"/>
-                <w:szCs w:val="20"/>
-              </w:rPr>
-            </w:pPr>
-            <w:r>
-              <w:rPr>
-                <w:i/>
-                <w:sz w:val="20"/>
-                <w:szCs w:val="20"/>
-              </w:rPr>
-              <w:t>Example http://mozart.github.io/documentation/</w:t>
-            </w:r>
+                <w:rFonts w:asciiTheme="minorHAnsi" w:hAnsiTheme="minorHAnsi"/>
+                <w:i/>
+                <w:sz w:val="24"/>
+                <w:szCs w:val="24"/>
+              </w:rPr>
+            </w:pPr>
+            <w:hyperlink r:id="rId6" w:history="1">
+              <w:r>
+                <w:rPr>
+                  <w:rStyle w:val="Hyperlink"/>
+                  <w:rFonts w:asciiTheme="minorHAnsi" w:hAnsiTheme="minorHAnsi"/>
+                  <w:i/>
+                  <w:sz w:val="24"/>
+                  <w:szCs w:val="24"/>
+                </w:rPr>
+                <w:t>https://cran.r-project.org/web/packages/spacyr/readme/README.html</w:t>
+              </w:r>
+            </w:hyperlink>
+          </w:p>
+          <w:p>
+            <w:pPr>
+              <w:rPr>
+                <w:rFonts w:asciiTheme="minorHAnsi" w:hAnsiTheme="minorHAnsi"/>
+                <w:i/>
+                <w:sz w:val="24"/>
+                <w:szCs w:val="24"/>
+              </w:rPr>
+            </w:pPr>
+          </w:p>
+          <w:p>
+            <w:pPr>
+              <w:rPr>
+                <w:rFonts w:asciiTheme="minorHAnsi" w:hAnsiTheme="minorHAnsi"/>
+                <w:i/>
+                <w:sz w:val="24"/>
+                <w:szCs w:val="24"/>
+              </w:rPr>
+            </w:pPr>
+            <w:hyperlink r:id="rId7" w:history="1">
+              <w:r>
+                <w:rPr>
+                  <w:rStyle w:val="Hyperlink"/>
+                  <w:rFonts w:asciiTheme="minorHAnsi" w:hAnsiTheme="minorHAnsi"/>
+                  <w:i/>
+                  <w:sz w:val="24"/>
+                  <w:szCs w:val="24"/>
+                </w:rPr>
+                <w:t>https://cran.r-project.org/web/packages/openNLP/index.html</w:t>
+              </w:r>
+            </w:hyperlink>
+          </w:p>
+          <w:p>
+            <w:pPr>
+              <w:rPr>
+                <w:rFonts w:asciiTheme="minorHAnsi" w:hAnsiTheme="minorHAnsi"/>
+                <w:i/>
+                <w:sz w:val="24"/>
+                <w:szCs w:val="24"/>
+              </w:rPr>
+            </w:pPr>
+          </w:p>
+          <w:p>
+            <w:pPr>
+              <w:rPr>
+                <w:rFonts w:asciiTheme="minorHAnsi" w:hAnsiTheme="minorHAnsi"/>
+                <w:i/>
+                <w:sz w:val="24"/>
+                <w:szCs w:val="24"/>
+              </w:rPr>
+            </w:pPr>
+            <w:hyperlink r:id="rId8" w:history="1">
+              <w:r>
+                <w:rPr>
+                  <w:rStyle w:val="Hyperlink"/>
+                  <w:rFonts w:asciiTheme="minorHAnsi" w:hAnsiTheme="minorHAnsi"/>
+                  <w:i/>
+                  <w:sz w:val="24"/>
+                  <w:szCs w:val="24"/>
+                </w:rPr>
+                <w:t>https://cran.r-project.org/web/packages/rJava/index.html</w:t>
+              </w:r>
+            </w:hyperlink>
+          </w:p>
+          <w:p>
+            <w:pPr>
+              <w:rPr>
+                <w:rFonts w:asciiTheme="minorHAnsi" w:hAnsiTheme="minorHAnsi"/>
+                <w:i/>
+                <w:sz w:val="24"/>
+                <w:szCs w:val="24"/>
+              </w:rPr>
+            </w:pPr>
           </w:p>
         </w:tc>
       </w:tr>
@@ -630,19 +750,21 @@
         </w:trPr>
         <w:tc>
           <w:tcPr>
-            <w:tcW w:w="468" w:type="dxa"/>
-          </w:tcPr>
-          <w:p>
-            <w:pPr>
-              <w:rPr>
-                <w:sz w:val="20"/>
-                <w:szCs w:val="20"/>
-              </w:rPr>
-            </w:pPr>
-            <w:r>
-              <w:rPr>
-                <w:sz w:val="20"/>
-                <w:szCs w:val="20"/>
+            <w:tcW w:w="704" w:type="dxa"/>
+          </w:tcPr>
+          <w:p>
+            <w:pPr>
+              <w:rPr>
+                <w:rFonts w:asciiTheme="minorHAnsi" w:hAnsiTheme="minorHAnsi"/>
+                <w:sz w:val="24"/>
+                <w:szCs w:val="24"/>
+              </w:rPr>
+            </w:pPr>
+            <w:r>
+              <w:rPr>
+                <w:rFonts w:asciiTheme="minorHAnsi" w:hAnsiTheme="minorHAnsi"/>
+                <w:sz w:val="24"/>
+                <w:szCs w:val="24"/>
               </w:rPr>
               <w:t>S6</w:t>
             </w:r>
@@ -650,19 +772,21 @@
         </w:tc>
         <w:tc>
           <w:tcPr>
-            <w:tcW w:w="2989" w:type="dxa"/>
-          </w:tcPr>
-          <w:p>
-            <w:pPr>
-              <w:rPr>
-                <w:sz w:val="20"/>
-                <w:szCs w:val="20"/>
-              </w:rPr>
-            </w:pPr>
-            <w:r>
-              <w:rPr>
-                <w:sz w:val="20"/>
-                <w:szCs w:val="20"/>
+            <w:tcW w:w="2753" w:type="dxa"/>
+          </w:tcPr>
+          <w:p>
+            <w:pPr>
+              <w:rPr>
+                <w:rFonts w:asciiTheme="minorHAnsi" w:hAnsiTheme="minorHAnsi"/>
+                <w:sz w:val="24"/>
+                <w:szCs w:val="24"/>
+              </w:rPr>
+            </w:pPr>
+            <w:r>
+              <w:rPr>
+                <w:rFonts w:asciiTheme="minorHAnsi" w:hAnsiTheme="minorHAnsi"/>
+                <w:sz w:val="24"/>
+                <w:szCs w:val="24"/>
               </w:rPr>
               <w:t>Support email for questions</w:t>
             </w:r>
@@ -675,11 +799,21 @@
           <w:p>
             <w:pPr>
               <w:rPr>
-                <w:i/>
-                <w:sz w:val="20"/>
-                <w:szCs w:val="20"/>
-              </w:rPr>
-            </w:pPr>
+                <w:rFonts w:asciiTheme="minorHAnsi" w:hAnsiTheme="minorHAnsi"/>
+                <w:i/>
+                <w:sz w:val="24"/>
+                <w:szCs w:val="24"/>
+              </w:rPr>
+            </w:pPr>
+            <w:r>
+              <w:rPr>
+                <w:rFonts w:asciiTheme="minorHAnsi" w:hAnsiTheme="minorHAnsi"/>
+                <w:i/>
+                <w:sz w:val="24"/>
+                <w:szCs w:val="24"/>
+              </w:rPr>
+              <w:t>Peter.Thramkrongart@gmail.com</w:t>
+            </w:r>
           </w:p>
         </w:tc>
       </w:tr>
@@ -776,16 +910,18 @@
           <w:p>
             <w:pPr>
               <w:rPr>
+                <w:rFonts w:asciiTheme="minorHAnsi" w:hAnsiTheme="minorHAnsi"/>
                 <w:b/>
-                <w:sz w:val="20"/>
-                <w:szCs w:val="20"/>
-              </w:rPr>
-            </w:pPr>
-            <w:r>
-              <w:rPr>
+                <w:sz w:val="24"/>
+                <w:szCs w:val="24"/>
+              </w:rPr>
+            </w:pPr>
+            <w:r>
+              <w:rPr>
+                <w:rFonts w:asciiTheme="minorHAnsi" w:hAnsiTheme="minorHAnsi"/>
                 <w:b/>
-                <w:sz w:val="20"/>
-                <w:szCs w:val="20"/>
+                <w:sz w:val="24"/>
+                <w:szCs w:val="24"/>
               </w:rPr>
               <w:t>Nr</w:t>
             </w:r>
@@ -798,16 +934,18 @@
           <w:p>
             <w:pPr>
               <w:rPr>
+                <w:rFonts w:asciiTheme="minorHAnsi" w:hAnsiTheme="minorHAnsi"/>
                 <w:b/>
-                <w:sz w:val="20"/>
-                <w:szCs w:val="20"/>
-              </w:rPr>
-            </w:pPr>
-            <w:r>
-              <w:rPr>
+                <w:sz w:val="24"/>
+                <w:szCs w:val="24"/>
+              </w:rPr>
+            </w:pPr>
+            <w:r>
+              <w:rPr>
+                <w:rFonts w:asciiTheme="minorHAnsi" w:hAnsiTheme="minorHAnsi"/>
                 <w:b/>
-                <w:sz w:val="20"/>
-                <w:szCs w:val="20"/>
+                <w:sz w:val="24"/>
+                <w:szCs w:val="24"/>
               </w:rPr>
               <w:t xml:space="preserve">Metadata description  </w:t>
             </w:r>
@@ -820,21 +958,13 @@
           <w:p>
             <w:pPr>
               <w:rPr>
+                <w:rFonts w:asciiTheme="minorHAnsi" w:hAnsiTheme="minorHAnsi"/>
                 <w:b/>
                 <w:i/>
-                <w:sz w:val="20"/>
-                <w:szCs w:val="20"/>
-              </w:rPr>
-            </w:pPr>
-            <w:r>
-              <w:rPr>
-                <w:b/>
-                <w:i/>
-                <w:sz w:val="20"/>
-                <w:szCs w:val="20"/>
-              </w:rPr>
-              <w:t xml:space="preserve">Please fill in this column </w:t>
-            </w:r>
+                <w:sz w:val="24"/>
+                <w:szCs w:val="24"/>
+              </w:rPr>
+            </w:pPr>
           </w:p>
         </w:tc>
       </w:tr>
@@ -849,14 +979,16 @@
           <w:p>
             <w:pPr>
               <w:rPr>
-                <w:sz w:val="20"/>
-                <w:szCs w:val="20"/>
-              </w:rPr>
-            </w:pPr>
-            <w:r>
-              <w:rPr>
-                <w:sz w:val="20"/>
-                <w:szCs w:val="20"/>
+                <w:rFonts w:asciiTheme="minorHAnsi" w:hAnsiTheme="minorHAnsi"/>
+                <w:sz w:val="24"/>
+                <w:szCs w:val="24"/>
+              </w:rPr>
+            </w:pPr>
+            <w:r>
+              <w:rPr>
+                <w:rFonts w:asciiTheme="minorHAnsi" w:hAnsiTheme="minorHAnsi"/>
+                <w:sz w:val="24"/>
+                <w:szCs w:val="24"/>
               </w:rPr>
               <w:t>D1</w:t>
             </w:r>
@@ -869,16 +1001,18 @@
           <w:p>
             <w:pPr>
               <w:rPr>
-                <w:sz w:val="20"/>
-                <w:szCs w:val="20"/>
-              </w:rPr>
-            </w:pPr>
-            <w:r>
-              <w:rPr>
-                <w:sz w:val="20"/>
-                <w:szCs w:val="20"/>
-              </w:rPr>
-              <w:t>JSON metadata definition file</w:t>
+                <w:rFonts w:asciiTheme="minorHAnsi" w:hAnsiTheme="minorHAnsi"/>
+                <w:sz w:val="24"/>
+                <w:szCs w:val="24"/>
+              </w:rPr>
+            </w:pPr>
+            <w:r>
+              <w:rPr>
+                <w:rFonts w:asciiTheme="minorHAnsi" w:hAnsiTheme="minorHAnsi"/>
+                <w:sz w:val="24"/>
+                <w:szCs w:val="24"/>
+              </w:rPr>
+              <w:t>metadata definition file</w:t>
             </w:r>
           </w:p>
         </w:tc>
@@ -889,46 +1023,32 @@
           <w:p>
             <w:pPr>
               <w:rPr>
-                <w:i/>
-                <w:sz w:val="20"/>
-                <w:szCs w:val="20"/>
-              </w:rPr>
-            </w:pPr>
-            <w:r>
-              <w:rPr>
-                <w:i/>
-                <w:sz w:val="20"/>
-                <w:szCs w:val="20"/>
-              </w:rPr>
-              <w:t xml:space="preserve">for </w:t>
-            </w:r>
-            <w:proofErr w:type="gramStart"/>
-            <w:r>
-              <w:rPr>
-                <w:i/>
-                <w:sz w:val="20"/>
-                <w:szCs w:val="20"/>
-              </w:rPr>
-              <w:t>example</w:t>
-            </w:r>
-            <w:proofErr w:type="gramEnd"/>
-            <w:r>
-              <w:rPr>
-                <w:i/>
-                <w:sz w:val="20"/>
-                <w:szCs w:val="20"/>
+                <w:rFonts w:asciiTheme="minorHAnsi" w:hAnsiTheme="minorHAnsi"/>
+                <w:i/>
+                <w:sz w:val="24"/>
+                <w:szCs w:val="24"/>
+              </w:rPr>
+            </w:pPr>
+            <w:hyperlink r:id="rId9" w:history="1">
+              <w:r>
+                <w:rPr>
+                  <w:rStyle w:val="Hyperlink"/>
+                  <w:rFonts w:asciiTheme="minorHAnsi" w:hAnsiTheme="minorHAnsi"/>
+                  <w:i/>
+                  <w:sz w:val="24"/>
+                  <w:szCs w:val="24"/>
+                </w:rPr>
+                <w:t>https://github.com/PeterThramkrongart/PeterThramkrongartCDS/blob/main/README.md</w:t>
+              </w:r>
+            </w:hyperlink>
+            <w:r>
+              <w:rPr>
+                <w:rFonts w:asciiTheme="minorHAnsi" w:hAnsiTheme="minorHAnsi"/>
+                <w:i/>
+                <w:sz w:val="24"/>
+                <w:szCs w:val="24"/>
               </w:rPr>
               <w:t xml:space="preserve"> </w:t>
-            </w:r>
-            <w:r>
-              <w:rPr>
-                <w:rFonts w:ascii="Roboto" w:eastAsia="Roboto" w:hAnsi="Roboto" w:cs="Roboto"/>
-                <w:i/>
-                <w:sz w:val="20"/>
-                <w:szCs w:val="20"/>
-                <w:highlight w:val="white"/>
-              </w:rPr>
-              <w:t>https://create.frictionlessdata.io/mydataset2020</w:t>
             </w:r>
           </w:p>
         </w:tc>
@@ -2137,6 +2257,29 @@
       <w:tblStyleColBandSize w:val="1"/>
     </w:tblPr>
   </w:style>
+  <w:style w:type="character" w:styleId="Hyperlink">
+    <w:name w:val="Hyperlink"/>
+    <w:basedOn w:val="DefaultParagraphFont"/>
+    <w:uiPriority w:val="99"/>
+    <w:unhideWhenUsed/>
+    <w:rsid w:val="004F2AEB"/>
+    <w:rPr>
+      <w:color w:val="0000FF" w:themeColor="hyperlink"/>
+      <w:u w:val="single"/>
+    </w:rPr>
+  </w:style>
+  <w:style w:type="character" w:styleId="UnresolvedMention">
+    <w:name w:val="Unresolved Mention"/>
+    <w:basedOn w:val="DefaultParagraphFont"/>
+    <w:uiPriority w:val="99"/>
+    <w:semiHidden/>
+    <w:unhideWhenUsed/>
+    <w:rsid w:val="004F2AEB"/>
+    <w:rPr>
+      <w:color w:val="605E5C"/>
+      <w:shd w:val="clear" w:color="auto" w:fill="E1DFDD"/>
+    </w:rPr>
+  </w:style>
 </w:styles>
 </file>
 

</xml_diff>